<commit_message>
Homework - Main Change file
</commit_message>
<xml_diff>
--- a/24.docx
+++ b/24.docx
@@ -77,7 +77,16 @@
     <w:p/>
     <w:p>
       <w:r>
-        <w:t>### *Альтернативный сценарий 1*</w:t>
+        <w:t xml:space="preserve">### *Альтернативный сценарий </w:t>
+      </w:r>
+      <w:r>
+        <w:rPr>
+          <w:lang w:val="en-GB"/>
+        </w:rPr>
+        <w:t>338</w:t>
+      </w:r>
+      <w:r>
+        <w:t>*</w:t>
       </w:r>
     </w:p>
     <w:p>
@@ -103,25 +112,12 @@
     </w:p>
     <w:p>
       <w:r>
-        <w:t xml:space="preserve">* 3.3 Система показывает доступные </w:t>
-      </w:r>
-      <w:proofErr w:type="spellStart"/>
-      <w:r>
-        <w:t>топпинги</w:t>
-      </w:r>
-      <w:proofErr w:type="spellEnd"/>
-    </w:p>
-    <w:p>
-      <w:r>
-        <w:t xml:space="preserve">* 3.4 Пользователь выбирает нужные </w:t>
-      </w:r>
-      <w:proofErr w:type="spellStart"/>
-      <w:r>
-        <w:t>топпинги</w:t>
-      </w:r>
-      <w:proofErr w:type="spellEnd"/>
-      <w:r>
-        <w:t xml:space="preserve"> и добавляет пиццу в корзину</w:t>
+        <w:t>* 3.3 Система показывает доступные топпинги</w:t>
+      </w:r>
+    </w:p>
+    <w:p>
+      <w:r>
+        <w:t>* 3.4 Пользователь выбирает нужные топпинги и добавляет пиццу в корзину</w:t>
       </w:r>
     </w:p>
     <w:p>

</xml_diff>

<commit_message>
Homework - Alter change file-2
</commit_message>
<xml_diff>
--- a/24.docx
+++ b/24.docx
@@ -81,9 +81,9 @@
       </w:r>
       <w:r>
         <w:rPr>
-          <w:highlight w:val="yellow"/>
+          <w:lang w:val="en-GB"/>
         </w:rPr>
-        <w:t>255</w:t>
+        <w:t>1</w:t>
       </w:r>
       <w:r>
         <w:t>*</w:t>
@@ -112,25 +112,12 @@
     </w:p>
     <w:p>
       <w:r>
-        <w:t xml:space="preserve">* 3.3 Система показывает доступные </w:t>
-      </w:r>
-      <w:proofErr w:type="spellStart"/>
-      <w:r>
-        <w:t>топпинги</w:t>
-      </w:r>
-      <w:proofErr w:type="spellEnd"/>
-    </w:p>
-    <w:p>
-      <w:r>
-        <w:t xml:space="preserve">* 3.4 Пользователь выбирает нужные </w:t>
-      </w:r>
-      <w:proofErr w:type="spellStart"/>
-      <w:r>
-        <w:t>топпинги</w:t>
-      </w:r>
-      <w:proofErr w:type="spellEnd"/>
-      <w:r>
-        <w:t xml:space="preserve"> и добавляет пиццу в корзину</w:t>
+        <w:t>* 3.3 Система показывает доступные топпинги</w:t>
+      </w:r>
+    </w:p>
+    <w:p>
+      <w:r>
+        <w:t>* 3.4 Пользователь выбирает нужные топпинги и добавляет пиццу в корзину</w:t>
       </w:r>
     </w:p>
     <w:p>

</xml_diff>